<commit_message>
Added Applied Materials to resume
</commit_message>
<xml_diff>
--- a/Jacob_Waters_Resume_2022.docx
+++ b/Jacob_Waters_Resume_2022.docx
@@ -204,31 +204,71 @@
           <w:b/>
           <w:color w:val="000000"/>
         </w:rPr>
-        <w:t xml:space="preserve">Avionics Developer – Beach Launch Team Liquid Rocketry – Summer 2021 </w:t>
-      </w:r>
-      <w:r>
-        <w:rPr>
-          <w:rFonts w:ascii="Arial" w:eastAsia="Arial" w:hAnsi="Arial" w:cs="Arial"/>
-          <w:b/>
-          <w:color w:val="000000"/>
-        </w:rPr>
-        <w:t>–</w:t>
-      </w:r>
-      <w:r>
-        <w:rPr>
-          <w:rFonts w:ascii="Arial" w:eastAsia="Arial" w:hAnsi="Arial" w:cs="Arial"/>
-          <w:b/>
-          <w:color w:val="000000"/>
-        </w:rPr>
-        <w:t xml:space="preserve"> </w:t>
-      </w:r>
-      <w:r>
-        <w:rPr>
-          <w:rFonts w:ascii="Arial" w:eastAsia="Arial" w:hAnsi="Arial" w:cs="Arial"/>
-          <w:b/>
-          <w:color w:val="000000"/>
-        </w:rPr>
-        <w:t>Summer 2022</w:t>
+        <w:t>Software Engineer</w:t>
+      </w:r>
+      <w:r>
+        <w:rPr>
+          <w:rFonts w:ascii="Arial" w:eastAsia="Arial" w:hAnsi="Arial" w:cs="Arial"/>
+          <w:b/>
+          <w:color w:val="000000"/>
+        </w:rPr>
+        <w:t xml:space="preserve"> – </w:t>
+      </w:r>
+      <w:r>
+        <w:rPr>
+          <w:rFonts w:ascii="Arial" w:eastAsia="Arial" w:hAnsi="Arial" w:cs="Arial"/>
+          <w:b/>
+          <w:color w:val="000000"/>
+        </w:rPr>
+        <w:t>Applied Materials</w:t>
+      </w:r>
+      <w:r>
+        <w:rPr>
+          <w:rFonts w:ascii="Arial" w:eastAsia="Arial" w:hAnsi="Arial" w:cs="Arial"/>
+          <w:b/>
+          <w:color w:val="000000"/>
+        </w:rPr>
+        <w:t xml:space="preserve"> – </w:t>
+      </w:r>
+      <w:r>
+        <w:rPr>
+          <w:rFonts w:ascii="Arial" w:eastAsia="Arial" w:hAnsi="Arial" w:cs="Arial"/>
+          <w:b/>
+          <w:color w:val="000000"/>
+        </w:rPr>
+        <w:t>July</w:t>
+      </w:r>
+      <w:r>
+        <w:rPr>
+          <w:rFonts w:ascii="Arial" w:eastAsia="Arial" w:hAnsi="Arial" w:cs="Arial"/>
+          <w:b/>
+          <w:color w:val="000000"/>
+        </w:rPr>
+        <w:t xml:space="preserve"> 202</w:t>
+      </w:r>
+      <w:r>
+        <w:rPr>
+          <w:rFonts w:ascii="Arial" w:eastAsia="Arial" w:hAnsi="Arial" w:cs="Arial"/>
+          <w:b/>
+          <w:color w:val="000000"/>
+        </w:rPr>
+        <w:t xml:space="preserve">2 </w:t>
+      </w:r>
+      <w:r>
+        <w:rPr>
+          <w:rFonts w:ascii="Arial" w:eastAsia="Arial" w:hAnsi="Arial" w:cs="Arial"/>
+          <w:b/>
+          <w:color w:val="000000"/>
+        </w:rPr>
+        <w:t xml:space="preserve">– </w:t>
+      </w:r>
+      <w:r>
+        <w:rPr>
+          <w:rFonts w:ascii="Arial" w:eastAsia="Arial" w:hAnsi="Arial" w:cs="Arial"/>
+          <w:b/>
+          <w:color w:val="000000"/>
+        </w:rPr>
+        <w:t>Current</w:t>
       </w:r>
     </w:p>
     <w:p>
@@ -253,85 +293,34 @@
           <w:sz w:val="22"/>
           <w:szCs w:val="22"/>
         </w:rPr>
-        <w:t>Developed software</w:t>
-      </w:r>
-      <w:r>
-        <w:rPr>
-          <w:rFonts w:ascii="Arial" w:eastAsia="Arial" w:hAnsi="Arial" w:cs="Arial"/>
-          <w:color w:val="000000"/>
-          <w:sz w:val="22"/>
-          <w:szCs w:val="22"/>
-        </w:rPr>
-        <w:t xml:space="preserve"> library</w:t>
-      </w:r>
-      <w:r>
-        <w:rPr>
-          <w:rFonts w:ascii="Arial" w:eastAsia="Arial" w:hAnsi="Arial" w:cs="Arial"/>
-          <w:color w:val="000000"/>
-          <w:sz w:val="22"/>
-          <w:szCs w:val="22"/>
-        </w:rPr>
-        <w:t xml:space="preserve"> for inflight data compression</w:t>
-      </w:r>
-      <w:r>
-        <w:rPr>
-          <w:rFonts w:ascii="Arial" w:eastAsia="Arial" w:hAnsi="Arial" w:cs="Arial"/>
-          <w:color w:val="000000"/>
-          <w:sz w:val="22"/>
-          <w:szCs w:val="22"/>
-        </w:rPr>
-        <w:t xml:space="preserve"> via Bit-Packing</w:t>
-      </w:r>
-      <w:r>
-        <w:rPr>
-          <w:rFonts w:ascii="Arial" w:eastAsia="Arial" w:hAnsi="Arial" w:cs="Arial"/>
-          <w:color w:val="000000"/>
-          <w:sz w:val="22"/>
-          <w:szCs w:val="22"/>
-        </w:rPr>
-        <w:t xml:space="preserve"> using</w:t>
-      </w:r>
-      <w:r>
-        <w:rPr>
-          <w:rFonts w:ascii="Arial" w:eastAsia="Arial" w:hAnsi="Arial" w:cs="Arial"/>
-          <w:color w:val="000000"/>
-          <w:sz w:val="22"/>
-          <w:szCs w:val="22"/>
-        </w:rPr>
-        <w:t xml:space="preserve"> </w:t>
-      </w:r>
-      <w:r>
-        <w:rPr>
-          <w:rFonts w:ascii="Arial" w:eastAsia="Arial" w:hAnsi="Arial" w:cs="Arial"/>
-          <w:b/>
-          <w:bCs/>
-          <w:color w:val="000000"/>
-          <w:sz w:val="22"/>
-          <w:szCs w:val="22"/>
-        </w:rPr>
-        <w:t>Embedded</w:t>
-      </w:r>
-      <w:r>
-        <w:rPr>
-          <w:rFonts w:ascii="Arial" w:eastAsia="Arial" w:hAnsi="Arial" w:cs="Arial"/>
-          <w:b/>
-          <w:bCs/>
-          <w:color w:val="000000"/>
-          <w:sz w:val="22"/>
-          <w:szCs w:val="22"/>
-        </w:rPr>
-        <w:t xml:space="preserve"> </w:t>
-      </w:r>
-      <w:r>
-        <w:rPr>
-          <w:rFonts w:ascii="Arial" w:eastAsia="Arial" w:hAnsi="Arial" w:cs="Arial"/>
-          <w:b/>
-          <w:bCs/>
-          <w:color w:val="000000"/>
-          <w:sz w:val="22"/>
-          <w:szCs w:val="22"/>
-        </w:rPr>
-        <w:t>C++</w:t>
+        <w:t>Re-engineering</w:t>
+      </w:r>
+      <w:r>
+        <w:rPr>
+          <w:rFonts w:ascii="Arial" w:eastAsia="Arial" w:hAnsi="Arial" w:cs="Arial"/>
+          <w:color w:val="000000"/>
+          <w:sz w:val="22"/>
+          <w:szCs w:val="22"/>
+        </w:rPr>
+        <w:t xml:space="preserve"> legacy wafer fabrication tools</w:t>
+      </w:r>
+      <w:r>
+        <w:rPr>
+          <w:rFonts w:ascii="Arial" w:eastAsia="Arial" w:hAnsi="Arial" w:cs="Arial"/>
+          <w:color w:val="000000"/>
+          <w:sz w:val="22"/>
+          <w:szCs w:val="22"/>
+        </w:rPr>
+        <w:t xml:space="preserve"> controllers</w:t>
+      </w:r>
+      <w:r>
+        <w:rPr>
+          <w:rFonts w:ascii="Arial" w:eastAsia="Arial" w:hAnsi="Arial" w:cs="Arial"/>
+          <w:color w:val="000000"/>
+          <w:sz w:val="22"/>
+          <w:szCs w:val="22"/>
+        </w:rPr>
+        <w:t xml:space="preserve"> with modern parts </w:t>
       </w:r>
     </w:p>
     <w:p>
@@ -346,41 +335,17 @@
           <w:rFonts w:ascii="Arial" w:eastAsia="Arial" w:hAnsi="Arial" w:cs="Arial"/>
           <w:i/>
           <w:iCs/>
-        </w:rPr>
-      </w:pPr>
-      <w:r>
-        <w:rPr>
-          <w:rFonts w:ascii="Arial" w:eastAsia="Arial" w:hAnsi="Arial" w:cs="Arial"/>
-        </w:rPr>
-        <w:t xml:space="preserve">Won </w:t>
-      </w:r>
-      <w:r>
-        <w:rPr>
-          <w:rFonts w:ascii="Arial" w:eastAsia="Arial" w:hAnsi="Arial" w:cs="Arial"/>
-          <w:b/>
-          <w:bCs/>
-          <w:i/>
-          <w:iCs/>
-        </w:rPr>
-        <w:t>Most Innovative</w:t>
-      </w:r>
-      <w:r>
-        <w:rPr>
-          <w:rFonts w:ascii="Arial" w:eastAsia="Arial" w:hAnsi="Arial" w:cs="Arial"/>
-        </w:rPr>
-        <w:t xml:space="preserve"> senior project and $1000 </w:t>
-      </w:r>
-      <w:r>
-        <w:rPr>
-          <w:rFonts w:ascii="Arial" w:eastAsia="Arial" w:hAnsi="Arial" w:cs="Arial"/>
-        </w:rPr>
-        <w:t>for team as</w:t>
-      </w:r>
-      <w:r>
-        <w:rPr>
-          <w:rFonts w:ascii="Arial" w:eastAsia="Arial" w:hAnsi="Arial" w:cs="Arial"/>
-        </w:rPr>
-        <w:t xml:space="preserve"> main presenter at Senior Expo</w:t>
+          <w:sz w:val="22"/>
+          <w:szCs w:val="22"/>
+        </w:rPr>
+      </w:pPr>
+      <w:r>
+        <w:rPr>
+          <w:rFonts w:ascii="Arial" w:eastAsia="Arial" w:hAnsi="Arial" w:cs="Arial"/>
+          <w:sz w:val="22"/>
+          <w:szCs w:val="22"/>
+        </w:rPr>
+        <w:t>Designing modern GUI software to interface to legacy tool API’s</w:t>
       </w:r>
     </w:p>
     <w:p>
@@ -405,110 +370,7 @@
           <w:sz w:val="22"/>
           <w:szCs w:val="22"/>
         </w:rPr>
-        <w:t>Setup</w:t>
-      </w:r>
-      <w:r>
-        <w:rPr>
-          <w:rFonts w:ascii="Arial" w:eastAsia="Arial" w:hAnsi="Arial" w:cs="Arial"/>
-          <w:color w:val="000000"/>
-          <w:sz w:val="22"/>
-          <w:szCs w:val="22"/>
-        </w:rPr>
-        <w:t xml:space="preserve"> </w:t>
-      </w:r>
-      <w:r>
-        <w:rPr>
-          <w:rFonts w:ascii="Arial" w:eastAsia="Arial" w:hAnsi="Arial" w:cs="Arial"/>
-          <w:color w:val="000000"/>
-          <w:sz w:val="22"/>
-          <w:szCs w:val="22"/>
-        </w:rPr>
-        <w:t>Ubuntu</w:t>
-      </w:r>
-      <w:r>
-        <w:rPr>
-          <w:rFonts w:ascii="Arial" w:eastAsia="Arial" w:hAnsi="Arial" w:cs="Arial"/>
-          <w:color w:val="000000"/>
-          <w:sz w:val="22"/>
-          <w:szCs w:val="22"/>
-        </w:rPr>
-        <w:t xml:space="preserve"> </w:t>
-      </w:r>
-      <w:r>
-        <w:rPr>
-          <w:rFonts w:ascii="Arial" w:eastAsia="Arial" w:hAnsi="Arial" w:cs="Arial"/>
-          <w:b/>
-          <w:bCs/>
-          <w:color w:val="000000"/>
-          <w:sz w:val="22"/>
-          <w:szCs w:val="22"/>
-        </w:rPr>
-        <w:t>SSH server</w:t>
-      </w:r>
-      <w:r>
-        <w:rPr>
-          <w:rFonts w:ascii="Arial" w:eastAsia="Arial" w:hAnsi="Arial" w:cs="Arial"/>
-          <w:color w:val="000000"/>
-          <w:sz w:val="22"/>
-          <w:szCs w:val="22"/>
-        </w:rPr>
-        <w:t xml:space="preserve"> via </w:t>
-      </w:r>
-      <w:r>
-        <w:rPr>
-          <w:rFonts w:ascii="Arial" w:eastAsia="Arial" w:hAnsi="Arial" w:cs="Arial"/>
-          <w:b/>
-          <w:bCs/>
-          <w:color w:val="000000"/>
-          <w:sz w:val="22"/>
-          <w:szCs w:val="22"/>
-        </w:rPr>
-        <w:t>Bash</w:t>
-      </w:r>
-      <w:r>
-        <w:rPr>
-          <w:rFonts w:ascii="Arial" w:eastAsia="Arial" w:hAnsi="Arial" w:cs="Arial"/>
-          <w:color w:val="000000"/>
-          <w:sz w:val="22"/>
-          <w:szCs w:val="22"/>
-        </w:rPr>
-        <w:t xml:space="preserve"> </w:t>
-      </w:r>
-      <w:r>
-        <w:rPr>
-          <w:rFonts w:ascii="Arial" w:eastAsia="Arial" w:hAnsi="Arial" w:cs="Arial"/>
-          <w:color w:val="000000"/>
-          <w:sz w:val="22"/>
-          <w:szCs w:val="22"/>
-        </w:rPr>
-        <w:t>for</w:t>
-      </w:r>
-      <w:r>
-        <w:rPr>
-          <w:rFonts w:ascii="Arial" w:eastAsia="Arial" w:hAnsi="Arial" w:cs="Arial"/>
-          <w:color w:val="000000"/>
-          <w:sz w:val="22"/>
-          <w:szCs w:val="22"/>
-        </w:rPr>
-        <w:t xml:space="preserve"> remote programming of </w:t>
-      </w:r>
-      <w:r>
-        <w:rPr>
-          <w:rFonts w:ascii="Arial" w:eastAsia="Arial" w:hAnsi="Arial" w:cs="Arial"/>
-          <w:color w:val="000000"/>
-          <w:sz w:val="22"/>
-          <w:szCs w:val="22"/>
-        </w:rPr>
-        <w:t>avionics testing hardware</w:t>
-      </w:r>
-      <w:r>
-        <w:rPr>
-          <w:rFonts w:ascii="Arial" w:eastAsia="Arial" w:hAnsi="Arial" w:cs="Arial"/>
-          <w:color w:val="000000"/>
-          <w:sz w:val="22"/>
-          <w:szCs w:val="22"/>
-        </w:rPr>
-        <w:t xml:space="preserve"> </w:t>
+        <w:t xml:space="preserve">Leverage advanced technical skills to improve process efficiency </w:t>
       </w:r>
     </w:p>
     <w:p>
@@ -546,6 +408,282 @@
         <w:spacing w:line="276" w:lineRule="auto"/>
         <w:rPr>
           <w:rFonts w:ascii="Arial" w:eastAsia="Arial" w:hAnsi="Arial" w:cs="Arial"/>
+          <w:color w:val="000000"/>
+        </w:rPr>
+      </w:pPr>
+      <w:r>
+        <w:rPr>
+          <w:rFonts w:ascii="Arial" w:eastAsia="Arial" w:hAnsi="Arial" w:cs="Arial"/>
+          <w:b/>
+          <w:color w:val="000000"/>
+        </w:rPr>
+        <w:t>Avionics Developer – Beach Launch Team Liquid Rocketry – Summer 2021 – Summer 2022</w:t>
+      </w:r>
+    </w:p>
+    <w:p>
+      <w:pPr>
+        <w:pStyle w:val="ListParagraph"/>
+        <w:numPr>
+          <w:ilvl w:val="0"/>
+          <w:numId w:val="5"/>
+        </w:numPr>
+        <w:spacing w:line="276" w:lineRule="auto"/>
+        <w:rPr>
+          <w:rFonts w:ascii="Arial" w:eastAsia="Arial" w:hAnsi="Arial" w:cs="Arial"/>
+          <w:color w:val="000000"/>
+          <w:sz w:val="22"/>
+          <w:szCs w:val="22"/>
+        </w:rPr>
+      </w:pPr>
+      <w:r>
+        <w:rPr>
+          <w:rFonts w:ascii="Arial" w:eastAsia="Arial" w:hAnsi="Arial" w:cs="Arial"/>
+          <w:color w:val="000000"/>
+          <w:sz w:val="22"/>
+          <w:szCs w:val="22"/>
+        </w:rPr>
+        <w:t>Developed software</w:t>
+      </w:r>
+      <w:r>
+        <w:rPr>
+          <w:rFonts w:ascii="Arial" w:eastAsia="Arial" w:hAnsi="Arial" w:cs="Arial"/>
+          <w:color w:val="000000"/>
+          <w:sz w:val="22"/>
+          <w:szCs w:val="22"/>
+        </w:rPr>
+        <w:t xml:space="preserve"> library</w:t>
+      </w:r>
+      <w:r>
+        <w:rPr>
+          <w:rFonts w:ascii="Arial" w:eastAsia="Arial" w:hAnsi="Arial" w:cs="Arial"/>
+          <w:color w:val="000000"/>
+          <w:sz w:val="22"/>
+          <w:szCs w:val="22"/>
+        </w:rPr>
+        <w:t xml:space="preserve"> for inflight data compression via Bit-Packing</w:t>
+      </w:r>
+      <w:r>
+        <w:rPr>
+          <w:rFonts w:ascii="Arial" w:eastAsia="Arial" w:hAnsi="Arial" w:cs="Arial"/>
+          <w:color w:val="000000"/>
+          <w:sz w:val="22"/>
+          <w:szCs w:val="22"/>
+        </w:rPr>
+        <w:t xml:space="preserve"> using </w:t>
+      </w:r>
+      <w:r>
+        <w:rPr>
+          <w:rFonts w:ascii="Arial" w:eastAsia="Arial" w:hAnsi="Arial" w:cs="Arial"/>
+          <w:b/>
+          <w:bCs/>
+          <w:color w:val="000000"/>
+          <w:sz w:val="22"/>
+          <w:szCs w:val="22"/>
+        </w:rPr>
+        <w:t xml:space="preserve">Embedded </w:t>
+      </w:r>
+      <w:r>
+        <w:rPr>
+          <w:rFonts w:ascii="Arial" w:eastAsia="Arial" w:hAnsi="Arial" w:cs="Arial"/>
+          <w:b/>
+          <w:bCs/>
+          <w:color w:val="000000"/>
+          <w:sz w:val="22"/>
+          <w:szCs w:val="22"/>
+        </w:rPr>
+        <w:t>C++</w:t>
+      </w:r>
+    </w:p>
+    <w:p>
+      <w:pPr>
+        <w:pStyle w:val="ListParagraph"/>
+        <w:numPr>
+          <w:ilvl w:val="0"/>
+          <w:numId w:val="5"/>
+        </w:numPr>
+        <w:spacing w:line="276" w:lineRule="auto"/>
+        <w:rPr>
+          <w:rFonts w:ascii="Arial" w:eastAsia="Arial" w:hAnsi="Arial" w:cs="Arial"/>
+          <w:i/>
+          <w:iCs/>
+          <w:sz w:val="22"/>
+          <w:szCs w:val="22"/>
+        </w:rPr>
+      </w:pPr>
+      <w:r>
+        <w:rPr>
+          <w:rFonts w:ascii="Arial" w:eastAsia="Arial" w:hAnsi="Arial" w:cs="Arial"/>
+          <w:sz w:val="22"/>
+          <w:szCs w:val="22"/>
+        </w:rPr>
+        <w:t xml:space="preserve">Won </w:t>
+      </w:r>
+      <w:r>
+        <w:rPr>
+          <w:rFonts w:ascii="Arial" w:eastAsia="Arial" w:hAnsi="Arial" w:cs="Arial"/>
+          <w:b/>
+          <w:bCs/>
+          <w:i/>
+          <w:iCs/>
+          <w:sz w:val="22"/>
+          <w:szCs w:val="22"/>
+        </w:rPr>
+        <w:t>Most Innovative</w:t>
+      </w:r>
+      <w:r>
+        <w:rPr>
+          <w:rFonts w:ascii="Arial" w:eastAsia="Arial" w:hAnsi="Arial" w:cs="Arial"/>
+          <w:sz w:val="22"/>
+          <w:szCs w:val="22"/>
+        </w:rPr>
+        <w:t xml:space="preserve"> senior project and $1000 for team as main presenter at Senior Expo</w:t>
+      </w:r>
+    </w:p>
+    <w:p>
+      <w:pPr>
+        <w:pStyle w:val="ListParagraph"/>
+        <w:numPr>
+          <w:ilvl w:val="0"/>
+          <w:numId w:val="5"/>
+        </w:numPr>
+        <w:spacing w:line="276" w:lineRule="auto"/>
+        <w:rPr>
+          <w:rFonts w:ascii="Arial" w:eastAsia="Arial" w:hAnsi="Arial" w:cs="Arial"/>
+          <w:color w:val="000000"/>
+          <w:sz w:val="22"/>
+          <w:szCs w:val="22"/>
+        </w:rPr>
+      </w:pPr>
+      <w:r>
+        <w:rPr>
+          <w:rFonts w:ascii="Arial" w:eastAsia="Arial" w:hAnsi="Arial" w:cs="Arial"/>
+          <w:color w:val="000000"/>
+          <w:sz w:val="22"/>
+          <w:szCs w:val="22"/>
+        </w:rPr>
+        <w:t>Setup</w:t>
+      </w:r>
+      <w:r>
+        <w:rPr>
+          <w:rFonts w:ascii="Arial" w:eastAsia="Arial" w:hAnsi="Arial" w:cs="Arial"/>
+          <w:color w:val="000000"/>
+          <w:sz w:val="22"/>
+          <w:szCs w:val="22"/>
+        </w:rPr>
+        <w:t xml:space="preserve"> Ubuntu </w:t>
+      </w:r>
+      <w:r>
+        <w:rPr>
+          <w:rFonts w:ascii="Arial" w:eastAsia="Arial" w:hAnsi="Arial" w:cs="Arial"/>
+          <w:b/>
+          <w:bCs/>
+          <w:color w:val="000000"/>
+          <w:sz w:val="22"/>
+          <w:szCs w:val="22"/>
+        </w:rPr>
+        <w:t>SSH server</w:t>
+      </w:r>
+      <w:r>
+        <w:rPr>
+          <w:rFonts w:ascii="Arial" w:eastAsia="Arial" w:hAnsi="Arial" w:cs="Arial"/>
+          <w:color w:val="000000"/>
+          <w:sz w:val="22"/>
+          <w:szCs w:val="22"/>
+        </w:rPr>
+        <w:t xml:space="preserve"> via </w:t>
+      </w:r>
+      <w:r>
+        <w:rPr>
+          <w:rFonts w:ascii="Arial" w:eastAsia="Arial" w:hAnsi="Arial" w:cs="Arial"/>
+          <w:b/>
+          <w:bCs/>
+          <w:color w:val="000000"/>
+          <w:sz w:val="22"/>
+          <w:szCs w:val="22"/>
+        </w:rPr>
+        <w:t>Bash</w:t>
+      </w:r>
+      <w:r>
+        <w:rPr>
+          <w:rFonts w:ascii="Arial" w:eastAsia="Arial" w:hAnsi="Arial" w:cs="Arial"/>
+          <w:color w:val="000000"/>
+          <w:sz w:val="22"/>
+          <w:szCs w:val="22"/>
+        </w:rPr>
+        <w:t xml:space="preserve"> </w:t>
+      </w:r>
+      <w:r>
+        <w:rPr>
+          <w:rFonts w:ascii="Arial" w:eastAsia="Arial" w:hAnsi="Arial" w:cs="Arial"/>
+          <w:color w:val="000000"/>
+          <w:sz w:val="22"/>
+          <w:szCs w:val="22"/>
+        </w:rPr>
+        <w:t>for</w:t>
+      </w:r>
+      <w:r>
+        <w:rPr>
+          <w:rFonts w:ascii="Arial" w:eastAsia="Arial" w:hAnsi="Arial" w:cs="Arial"/>
+          <w:color w:val="000000"/>
+          <w:sz w:val="22"/>
+          <w:szCs w:val="22"/>
+        </w:rPr>
+        <w:t xml:space="preserve"> remote programming of </w:t>
+      </w:r>
+      <w:r>
+        <w:rPr>
+          <w:rFonts w:ascii="Arial" w:eastAsia="Arial" w:hAnsi="Arial" w:cs="Arial"/>
+          <w:color w:val="000000"/>
+          <w:sz w:val="22"/>
+          <w:szCs w:val="22"/>
+        </w:rPr>
+        <w:t>avionics testing hardware</w:t>
+      </w:r>
+      <w:r>
+        <w:rPr>
+          <w:rFonts w:ascii="Arial" w:eastAsia="Arial" w:hAnsi="Arial" w:cs="Arial"/>
+          <w:color w:val="000000"/>
+          <w:sz w:val="22"/>
+          <w:szCs w:val="22"/>
+        </w:rPr>
+        <w:t xml:space="preserve"> </w:t>
+      </w:r>
+    </w:p>
+    <w:p>
+      <w:pPr>
+        <w:spacing w:line="276" w:lineRule="auto"/>
+        <w:rPr>
+          <w:rFonts w:ascii="Arial" w:eastAsia="Arial" w:hAnsi="Arial" w:cs="Arial"/>
+          <w:color w:val="000000"/>
+          <w:sz w:val="8"/>
+          <w:szCs w:val="8"/>
+        </w:rPr>
+      </w:pPr>
+    </w:p>
+    <w:p>
+      <w:pPr>
+        <w:spacing w:line="276" w:lineRule="auto"/>
+        <w:ind w:left="360" w:firstLine="360"/>
+        <w:rPr>
+          <w:rFonts w:ascii="Arial" w:eastAsia="Arial" w:hAnsi="Arial" w:cs="Arial"/>
+          <w:color w:val="000000"/>
+          <w:sz w:val="8"/>
+          <w:szCs w:val="8"/>
+        </w:rPr>
+      </w:pPr>
+    </w:p>
+    <w:p>
+      <w:pPr>
+        <w:pBdr>
+          <w:top w:val="nil"/>
+          <w:left w:val="nil"/>
+          <w:bottom w:val="nil"/>
+          <w:right w:val="nil"/>
+          <w:between w:val="nil"/>
+        </w:pBdr>
+        <w:spacing w:line="276" w:lineRule="auto"/>
+        <w:rPr>
+          <w:rFonts w:ascii="Arial" w:eastAsia="Arial" w:hAnsi="Arial" w:cs="Arial"/>
           <w:b/>
           <w:color w:val="000000"/>
         </w:rPr>
@@ -647,189 +785,6 @@
         </w:rPr>
         <w:t>Mentored students on coding and circuit design while guiding them through project implementation</w:t>
       </w:r>
-    </w:p>
-    <w:p>
-      <w:pPr>
-        <w:spacing w:line="276" w:lineRule="auto"/>
-        <w:rPr>
-          <w:rFonts w:ascii="Arial" w:eastAsia="Arial" w:hAnsi="Arial" w:cs="Arial"/>
-          <w:sz w:val="8"/>
-          <w:szCs w:val="8"/>
-        </w:rPr>
-      </w:pPr>
-    </w:p>
-    <w:p>
-      <w:pPr>
-        <w:spacing w:line="276" w:lineRule="auto"/>
-        <w:rPr>
-          <w:rFonts w:ascii="Arial" w:eastAsia="Arial" w:hAnsi="Arial" w:cs="Arial"/>
-          <w:sz w:val="8"/>
-          <w:szCs w:val="8"/>
-        </w:rPr>
-      </w:pPr>
-    </w:p>
-    <w:p>
-      <w:pPr>
-        <w:spacing w:line="276" w:lineRule="auto"/>
-        <w:rPr>
-          <w:rFonts w:ascii="Arial" w:eastAsia="Arial" w:hAnsi="Arial" w:cs="Arial"/>
-        </w:rPr>
-      </w:pPr>
-      <w:r>
-        <w:rPr>
-          <w:rFonts w:ascii="Arial" w:eastAsia="Arial" w:hAnsi="Arial" w:cs="Arial"/>
-          <w:b/>
-        </w:rPr>
-        <w:t>Computer Vision Research – California State University Long Beach – Summer 2018</w:t>
-      </w:r>
-    </w:p>
-    <w:p>
-      <w:pPr>
-        <w:pStyle w:val="ListParagraph"/>
-        <w:numPr>
-          <w:ilvl w:val="0"/>
-          <w:numId w:val="8"/>
-        </w:numPr>
-        <w:rPr>
-          <w:rFonts w:ascii="Arial" w:eastAsia="Arial" w:hAnsi="Arial" w:cs="Arial"/>
-          <w:sz w:val="22"/>
-          <w:szCs w:val="22"/>
-        </w:rPr>
-      </w:pPr>
-      <w:r>
-        <w:rPr>
-          <w:rFonts w:ascii="Arial" w:eastAsia="Arial" w:hAnsi="Arial" w:cs="Arial"/>
-          <w:sz w:val="22"/>
-          <w:szCs w:val="22"/>
-        </w:rPr>
-        <w:t xml:space="preserve">Designed robot parts and electronics cases via </w:t>
-      </w:r>
-      <w:r>
-        <w:rPr>
-          <w:rFonts w:ascii="Arial" w:eastAsia="Arial" w:hAnsi="Arial" w:cs="Arial"/>
-          <w:b/>
-          <w:bCs/>
-          <w:sz w:val="22"/>
-          <w:szCs w:val="22"/>
-        </w:rPr>
-        <w:t>Fusion 360</w:t>
-      </w:r>
-      <w:r>
-        <w:rPr>
-          <w:rFonts w:ascii="Arial" w:eastAsia="Arial" w:hAnsi="Arial" w:cs="Arial"/>
-          <w:sz w:val="22"/>
-          <w:szCs w:val="22"/>
-        </w:rPr>
-        <w:t xml:space="preserve"> and </w:t>
-      </w:r>
-      <w:r>
-        <w:rPr>
-          <w:rFonts w:ascii="Arial" w:eastAsia="Arial" w:hAnsi="Arial" w:cs="Arial"/>
-          <w:b/>
-          <w:bCs/>
-          <w:sz w:val="22"/>
-          <w:szCs w:val="22"/>
-        </w:rPr>
-        <w:t>OpenSCAD</w:t>
-      </w:r>
-    </w:p>
-    <w:p>
-      <w:pPr>
-        <w:pStyle w:val="ListParagraph"/>
-        <w:numPr>
-          <w:ilvl w:val="0"/>
-          <w:numId w:val="8"/>
-        </w:numPr>
-        <w:rPr>
-          <w:rFonts w:ascii="Arial" w:eastAsia="Arial" w:hAnsi="Arial" w:cs="Arial"/>
-          <w:sz w:val="22"/>
-          <w:szCs w:val="22"/>
-        </w:rPr>
-      </w:pPr>
-      <w:r>
-        <w:rPr>
-          <w:rFonts w:ascii="Arial" w:eastAsia="Arial" w:hAnsi="Arial" w:cs="Arial"/>
-          <w:sz w:val="22"/>
-          <w:szCs w:val="22"/>
-        </w:rPr>
-        <w:t xml:space="preserve">Oversaw </w:t>
-      </w:r>
-      <w:r>
-        <w:rPr>
-          <w:rFonts w:ascii="Arial" w:eastAsia="Arial" w:hAnsi="Arial" w:cs="Arial"/>
-          <w:b/>
-          <w:bCs/>
-          <w:sz w:val="22"/>
-          <w:szCs w:val="22"/>
-        </w:rPr>
-        <w:t>3D Printing</w:t>
-      </w:r>
-      <w:r>
-        <w:rPr>
-          <w:rFonts w:ascii="Arial" w:eastAsia="Arial" w:hAnsi="Arial" w:cs="Arial"/>
-          <w:sz w:val="22"/>
-          <w:szCs w:val="22"/>
-        </w:rPr>
-        <w:t xml:space="preserve"> designed components and </w:t>
-      </w:r>
-      <w:r>
-        <w:rPr>
-          <w:rFonts w:ascii="Arial" w:eastAsia="Arial" w:hAnsi="Arial" w:cs="Arial"/>
-          <w:sz w:val="22"/>
-          <w:szCs w:val="22"/>
-        </w:rPr>
-        <w:t>learned 3D Printing design constraints</w:t>
-      </w:r>
-    </w:p>
-    <w:p>
-      <w:pPr>
-        <w:pStyle w:val="ListParagraph"/>
-        <w:numPr>
-          <w:ilvl w:val="0"/>
-          <w:numId w:val="8"/>
-        </w:numPr>
-        <w:rPr>
-          <w:rFonts w:ascii="Arial" w:eastAsia="Arial" w:hAnsi="Arial" w:cs="Arial"/>
-          <w:sz w:val="22"/>
-          <w:szCs w:val="22"/>
-        </w:rPr>
-      </w:pPr>
-      <w:r>
-        <w:rPr>
-          <w:rFonts w:ascii="Arial" w:eastAsia="Arial" w:hAnsi="Arial" w:cs="Arial"/>
-          <w:sz w:val="22"/>
-          <w:szCs w:val="22"/>
-        </w:rPr>
-        <w:t xml:space="preserve">Designed raised camera mount to allow for the </w:t>
-      </w:r>
-      <w:proofErr w:type="gramStart"/>
-      <w:r>
-        <w:rPr>
-          <w:rFonts w:ascii="Arial" w:eastAsia="Arial" w:hAnsi="Arial" w:cs="Arial"/>
-          <w:sz w:val="22"/>
-          <w:szCs w:val="22"/>
-        </w:rPr>
-        <w:t>robots</w:t>
-      </w:r>
-      <w:proofErr w:type="gramEnd"/>
-      <w:r>
-        <w:rPr>
-          <w:rFonts w:ascii="Arial" w:eastAsia="Arial" w:hAnsi="Arial" w:cs="Arial"/>
-          <w:sz w:val="22"/>
-          <w:szCs w:val="22"/>
-        </w:rPr>
-        <w:t xml:space="preserve"> computer vision capabilities</w:t>
-      </w:r>
-    </w:p>
-    <w:p>
-      <w:pPr>
-        <w:rPr>
-          <w:rFonts w:ascii="Arial" w:eastAsia="Arial" w:hAnsi="Arial" w:cs="Arial"/>
-          <w:b/>
-          <w:sz w:val="8"/>
-          <w:szCs w:val="8"/>
-        </w:rPr>
-      </w:pPr>
     </w:p>
     <w:p>
       <w:pPr>

</xml_diff>

<commit_message>
saving just in case
</commit_message>
<xml_diff>
--- a/Jacob_Waters_Resume_2022.docx
+++ b/Jacob_Waters_Resume_2022.docx
@@ -204,71 +204,7 @@
           <w:b/>
           <w:color w:val="000000"/>
         </w:rPr>
-        <w:t>Software Engineer</w:t>
-      </w:r>
-      <w:r>
-        <w:rPr>
-          <w:rFonts w:ascii="Arial" w:eastAsia="Arial" w:hAnsi="Arial" w:cs="Arial"/>
-          <w:b/>
-          <w:color w:val="000000"/>
-        </w:rPr>
-        <w:t xml:space="preserve"> – </w:t>
-      </w:r>
-      <w:r>
-        <w:rPr>
-          <w:rFonts w:ascii="Arial" w:eastAsia="Arial" w:hAnsi="Arial" w:cs="Arial"/>
-          <w:b/>
-          <w:color w:val="000000"/>
-        </w:rPr>
-        <w:t>Applied Materials</w:t>
-      </w:r>
-      <w:r>
-        <w:rPr>
-          <w:rFonts w:ascii="Arial" w:eastAsia="Arial" w:hAnsi="Arial" w:cs="Arial"/>
-          <w:b/>
-          <w:color w:val="000000"/>
-        </w:rPr>
-        <w:t xml:space="preserve"> – </w:t>
-      </w:r>
-      <w:r>
-        <w:rPr>
-          <w:rFonts w:ascii="Arial" w:eastAsia="Arial" w:hAnsi="Arial" w:cs="Arial"/>
-          <w:b/>
-          <w:color w:val="000000"/>
-        </w:rPr>
-        <w:t>July</w:t>
-      </w:r>
-      <w:r>
-        <w:rPr>
-          <w:rFonts w:ascii="Arial" w:eastAsia="Arial" w:hAnsi="Arial" w:cs="Arial"/>
-          <w:b/>
-          <w:color w:val="000000"/>
-        </w:rPr>
-        <w:t xml:space="preserve"> 202</w:t>
-      </w:r>
-      <w:r>
-        <w:rPr>
-          <w:rFonts w:ascii="Arial" w:eastAsia="Arial" w:hAnsi="Arial" w:cs="Arial"/>
-          <w:b/>
-          <w:color w:val="000000"/>
-        </w:rPr>
-        <w:t xml:space="preserve">2 </w:t>
-      </w:r>
-      <w:r>
-        <w:rPr>
-          <w:rFonts w:ascii="Arial" w:eastAsia="Arial" w:hAnsi="Arial" w:cs="Arial"/>
-          <w:b/>
-          <w:color w:val="000000"/>
-        </w:rPr>
-        <w:t xml:space="preserve">– </w:t>
-      </w:r>
-      <w:r>
-        <w:rPr>
-          <w:rFonts w:ascii="Arial" w:eastAsia="Arial" w:hAnsi="Arial" w:cs="Arial"/>
-          <w:b/>
-          <w:color w:val="000000"/>
-        </w:rPr>
-        <w:t>Current</w:t>
+        <w:t>Software Engineer – Applied Materials – July 2022 – Current</w:t>
       </w:r>
     </w:p>
     <w:p>
@@ -321,6 +257,15 @@
           <w:szCs w:val="22"/>
         </w:rPr>
         <w:t xml:space="preserve"> with modern parts </w:t>
+      </w:r>
+      <w:r>
+        <w:rPr>
+          <w:rFonts w:ascii="Arial" w:eastAsia="Arial" w:hAnsi="Arial" w:cs="Arial"/>
+          <w:color w:val="000000"/>
+          <w:sz w:val="22"/>
+          <w:szCs w:val="22"/>
+        </w:rPr>
+        <w:t>and software</w:t>
       </w:r>
     </w:p>
     <w:p>

</xml_diff>

<commit_message>
Changed wording around to be more concise.
</commit_message>
<xml_diff>
--- a/Jacob_Waters_Resume_2022.docx
+++ b/Jacob_Waters_Resume_2022.docx
@@ -30,6 +30,7 @@
           <w:bottom w:val="single" w:sz="18" w:space="0" w:color="000000"/>
         </w:pBdr>
         <w:spacing w:line="360" w:lineRule="auto"/>
+        <w:jc w:val="center"/>
         <w:rPr>
           <w:rFonts w:ascii="Arial" w:eastAsia="Arial" w:hAnsi="Arial" w:cs="Arial"/>
           <w:sz w:val="22"/>
@@ -58,7 +59,15 @@
           <w:sz w:val="22"/>
           <w:szCs w:val="22"/>
         </w:rPr>
-        <w:t xml:space="preserve"> intuition, solid Linear Algebra</w:t>
+        <w:t xml:space="preserve"> intuition, </w:t>
+      </w:r>
+      <w:r>
+        <w:rPr>
+          <w:rFonts w:ascii="Arial" w:eastAsia="Arial" w:hAnsi="Arial" w:cs="Arial"/>
+          <w:sz w:val="22"/>
+          <w:szCs w:val="22"/>
+        </w:rPr>
+        <w:t>proven technical ability</w:t>
       </w:r>
       <w:r>
         <w:rPr>
@@ -74,57 +83,45 @@
           <w:sz w:val="22"/>
           <w:szCs w:val="22"/>
         </w:rPr>
-        <w:t xml:space="preserve"> Calculus</w:t>
-      </w:r>
-      <w:r>
-        <w:rPr>
-          <w:rFonts w:ascii="Arial" w:eastAsia="Arial" w:hAnsi="Arial" w:cs="Arial"/>
-          <w:sz w:val="22"/>
-          <w:szCs w:val="22"/>
-        </w:rPr>
-        <w:t xml:space="preserve">, and </w:t>
-      </w:r>
-      <w:proofErr w:type="gramStart"/>
-      <w:r>
-        <w:rPr>
-          <w:rFonts w:ascii="Arial" w:eastAsia="Arial" w:hAnsi="Arial" w:cs="Arial"/>
-          <w:sz w:val="22"/>
-          <w:szCs w:val="22"/>
-        </w:rPr>
-        <w:t>Algorithms</w:t>
-      </w:r>
-      <w:proofErr w:type="gramEnd"/>
-      <w:r>
-        <w:rPr>
-          <w:rFonts w:ascii="Arial" w:eastAsia="Arial" w:hAnsi="Arial" w:cs="Arial"/>
-          <w:sz w:val="22"/>
-          <w:szCs w:val="22"/>
-        </w:rPr>
-        <w:t xml:space="preserve"> fundamentals</w:t>
-      </w:r>
-      <w:r>
-        <w:rPr>
-          <w:rFonts w:ascii="Arial" w:eastAsia="Arial" w:hAnsi="Arial" w:cs="Arial"/>
-          <w:sz w:val="22"/>
-          <w:szCs w:val="22"/>
-        </w:rPr>
-        <w:t>, innate curiosity,</w:t>
-      </w:r>
-      <w:r>
-        <w:rPr>
-          <w:rFonts w:ascii="Arial" w:eastAsia="Arial" w:hAnsi="Arial" w:cs="Arial"/>
-          <w:sz w:val="22"/>
-          <w:szCs w:val="22"/>
-        </w:rPr>
-        <w:t xml:space="preserve"> and an emphasis on beautiful, scalable code</w:t>
-      </w:r>
-      <w:r>
-        <w:rPr>
-          <w:rFonts w:ascii="Arial" w:eastAsia="Arial" w:hAnsi="Arial" w:cs="Arial"/>
-          <w:sz w:val="22"/>
-          <w:szCs w:val="22"/>
-        </w:rPr>
-        <w:t xml:space="preserve"> make me a solid candidate for any creative role.</w:t>
+        <w:t xml:space="preserve"> </w:t>
+      </w:r>
+      <w:r>
+        <w:rPr>
+          <w:rFonts w:ascii="Arial" w:eastAsia="Arial" w:hAnsi="Arial" w:cs="Arial"/>
+          <w:sz w:val="22"/>
+          <w:szCs w:val="22"/>
+        </w:rPr>
+        <w:t xml:space="preserve">and a can-do </w:t>
+      </w:r>
+    </w:p>
+    <w:p>
+      <w:pPr>
+        <w:pBdr>
+          <w:bottom w:val="single" w:sz="18" w:space="0" w:color="000000"/>
+        </w:pBdr>
+        <w:spacing w:line="360" w:lineRule="auto"/>
+        <w:jc w:val="center"/>
+        <w:rPr>
+          <w:rFonts w:ascii="Arial" w:eastAsia="Arial" w:hAnsi="Arial" w:cs="Arial"/>
+          <w:sz w:val="22"/>
+          <w:szCs w:val="22"/>
+        </w:rPr>
+      </w:pPr>
+      <w:r>
+        <w:rPr>
+          <w:rFonts w:ascii="Arial" w:eastAsia="Arial" w:hAnsi="Arial" w:cs="Arial"/>
+          <w:sz w:val="22"/>
+          <w:szCs w:val="22"/>
+        </w:rPr>
+        <w:t xml:space="preserve">attitude </w:t>
+      </w:r>
+      <w:r>
+        <w:rPr>
+          <w:rFonts w:ascii="Arial" w:eastAsia="Arial" w:hAnsi="Arial" w:cs="Arial"/>
+          <w:sz w:val="22"/>
+          <w:szCs w:val="22"/>
+        </w:rPr>
+        <w:t>make me a solid candidate for any creative role.</w:t>
       </w:r>
     </w:p>
     <w:p>
@@ -166,6 +163,7 @@
     <w:p>
       <w:pPr>
         <w:spacing w:line="360" w:lineRule="auto"/>
+        <w:jc w:val="center"/>
         <w:rPr>
           <w:rFonts w:ascii="Arial" w:eastAsia="Arial" w:hAnsi="Arial" w:cs="Arial"/>
           <w:b/>
@@ -217,55 +215,37 @@
         <w:spacing w:line="276" w:lineRule="auto"/>
         <w:rPr>
           <w:rFonts w:ascii="Arial" w:eastAsia="Arial" w:hAnsi="Arial" w:cs="Arial"/>
-          <w:color w:val="000000"/>
-          <w:sz w:val="22"/>
-          <w:szCs w:val="22"/>
-        </w:rPr>
-      </w:pPr>
-      <w:r>
-        <w:rPr>
-          <w:rFonts w:ascii="Arial" w:eastAsia="Arial" w:hAnsi="Arial" w:cs="Arial"/>
-          <w:color w:val="000000"/>
-          <w:sz w:val="22"/>
-          <w:szCs w:val="22"/>
-        </w:rPr>
-        <w:t>Re-engineering</w:t>
-      </w:r>
-      <w:r>
-        <w:rPr>
-          <w:rFonts w:ascii="Arial" w:eastAsia="Arial" w:hAnsi="Arial" w:cs="Arial"/>
-          <w:color w:val="000000"/>
-          <w:sz w:val="22"/>
-          <w:szCs w:val="22"/>
-        </w:rPr>
-        <w:t xml:space="preserve"> legacy wafer fabrication tools</w:t>
-      </w:r>
-      <w:r>
-        <w:rPr>
-          <w:rFonts w:ascii="Arial" w:eastAsia="Arial" w:hAnsi="Arial" w:cs="Arial"/>
-          <w:color w:val="000000"/>
-          <w:sz w:val="22"/>
-          <w:szCs w:val="22"/>
-        </w:rPr>
-        <w:t xml:space="preserve"> controllers</w:t>
-      </w:r>
-      <w:r>
-        <w:rPr>
-          <w:rFonts w:ascii="Arial" w:eastAsia="Arial" w:hAnsi="Arial" w:cs="Arial"/>
-          <w:color w:val="000000"/>
-          <w:sz w:val="22"/>
-          <w:szCs w:val="22"/>
-        </w:rPr>
-        <w:t xml:space="preserve"> with modern parts </w:t>
-      </w:r>
-      <w:r>
-        <w:rPr>
-          <w:rFonts w:ascii="Arial" w:eastAsia="Arial" w:hAnsi="Arial" w:cs="Arial"/>
-          <w:color w:val="000000"/>
-          <w:sz w:val="22"/>
-          <w:szCs w:val="22"/>
-        </w:rPr>
-        <w:t>and software</w:t>
+          <w:i/>
+          <w:iCs/>
+          <w:sz w:val="22"/>
+          <w:szCs w:val="22"/>
+        </w:rPr>
+      </w:pPr>
+      <w:r>
+        <w:rPr>
+          <w:rFonts w:ascii="Arial" w:eastAsia="Arial" w:hAnsi="Arial" w:cs="Arial"/>
+          <w:b/>
+          <w:bCs/>
+          <w:sz w:val="22"/>
+          <w:szCs w:val="22"/>
+        </w:rPr>
+        <w:t>Designing Python GUI</w:t>
+      </w:r>
+      <w:r>
+        <w:rPr>
+          <w:rFonts w:ascii="Arial" w:eastAsia="Arial" w:hAnsi="Arial" w:cs="Arial"/>
+          <w:sz w:val="22"/>
+          <w:szCs w:val="22"/>
+        </w:rPr>
+        <w:t xml:space="preserve"> to interface </w:t>
+      </w:r>
+      <w:r>
+        <w:rPr>
+          <w:rFonts w:ascii="Arial" w:eastAsia="Arial" w:hAnsi="Arial" w:cs="Arial"/>
+          <w:sz w:val="22"/>
+          <w:szCs w:val="22"/>
+        </w:rPr>
+        <w:t>to legacy tools and perform Automated Testing and Data Logging</w:t>
       </w:r>
     </w:p>
     <w:p>
@@ -278,19 +258,39 @@
         <w:spacing w:line="276" w:lineRule="auto"/>
         <w:rPr>
           <w:rFonts w:ascii="Arial" w:eastAsia="Arial" w:hAnsi="Arial" w:cs="Arial"/>
-          <w:i/>
-          <w:iCs/>
-          <w:sz w:val="22"/>
-          <w:szCs w:val="22"/>
-        </w:rPr>
-      </w:pPr>
-      <w:r>
-        <w:rPr>
-          <w:rFonts w:ascii="Arial" w:eastAsia="Arial" w:hAnsi="Arial" w:cs="Arial"/>
-          <w:sz w:val="22"/>
-          <w:szCs w:val="22"/>
-        </w:rPr>
-        <w:t>Designing modern GUI software to interface to legacy tool API’s</w:t>
+          <w:color w:val="000000"/>
+          <w:sz w:val="22"/>
+          <w:szCs w:val="22"/>
+        </w:rPr>
+      </w:pPr>
+      <w:r>
+        <w:rPr>
+          <w:rFonts w:ascii="Arial" w:eastAsia="Arial" w:hAnsi="Arial" w:cs="Arial"/>
+          <w:color w:val="000000"/>
+          <w:sz w:val="22"/>
+          <w:szCs w:val="22"/>
+        </w:rPr>
+        <w:t xml:space="preserve">Troubleshoot and fix firmware problems in legacy </w:t>
+      </w:r>
+      <w:r>
+        <w:rPr>
+          <w:rFonts w:ascii="Arial" w:eastAsia="Arial" w:hAnsi="Arial" w:cs="Arial"/>
+          <w:b/>
+          <w:bCs/>
+          <w:color w:val="000000"/>
+          <w:sz w:val="22"/>
+          <w:szCs w:val="22"/>
+        </w:rPr>
+        <w:t>C++ code</w:t>
+      </w:r>
+      <w:r>
+        <w:rPr>
+          <w:rFonts w:ascii="Arial" w:eastAsia="Arial" w:hAnsi="Arial" w:cs="Arial"/>
+          <w:color w:val="000000"/>
+          <w:sz w:val="22"/>
+          <w:szCs w:val="22"/>
+        </w:rPr>
+        <w:t xml:space="preserve"> </w:t>
       </w:r>
     </w:p>
     <w:p>
@@ -311,11 +311,42 @@
       <w:r>
         <w:rPr>
           <w:rFonts w:ascii="Arial" w:eastAsia="Arial" w:hAnsi="Arial" w:cs="Arial"/>
-          <w:color w:val="000000"/>
-          <w:sz w:val="22"/>
-          <w:szCs w:val="22"/>
-        </w:rPr>
-        <w:t xml:space="preserve">Leverage advanced technical skills to improve process efficiency </w:t>
+          <w:b/>
+          <w:bCs/>
+          <w:color w:val="000000"/>
+          <w:sz w:val="22"/>
+          <w:szCs w:val="22"/>
+        </w:rPr>
+        <w:t>Technical Lead</w:t>
+      </w:r>
+      <w:r>
+        <w:rPr>
+          <w:rFonts w:ascii="Arial" w:eastAsia="Arial" w:hAnsi="Arial" w:cs="Arial"/>
+          <w:color w:val="000000"/>
+          <w:sz w:val="22"/>
+          <w:szCs w:val="22"/>
+        </w:rPr>
+        <w:t xml:space="preserve"> on Ethernet-</w:t>
+      </w:r>
+      <w:proofErr w:type="spellStart"/>
+      <w:r>
+        <w:rPr>
+          <w:rFonts w:ascii="Arial" w:eastAsia="Arial" w:hAnsi="Arial" w:cs="Arial"/>
+          <w:color w:val="000000"/>
+          <w:sz w:val="22"/>
+          <w:szCs w:val="22"/>
+        </w:rPr>
+        <w:t>Devicenet</w:t>
+      </w:r>
+      <w:proofErr w:type="spellEnd"/>
+      <w:r>
+        <w:rPr>
+          <w:rFonts w:ascii="Arial" w:eastAsia="Arial" w:hAnsi="Arial" w:cs="Arial"/>
+          <w:color w:val="000000"/>
+          <w:sz w:val="22"/>
+          <w:szCs w:val="22"/>
+        </w:rPr>
+        <w:t xml:space="preserve"> Validation Project </w:t>
       </w:r>
     </w:p>
     <w:p>
@@ -667,11 +698,33 @@
       <w:r>
         <w:rPr>
           <w:rFonts w:ascii="Arial" w:eastAsia="Arial" w:hAnsi="Arial" w:cs="Arial"/>
-          <w:color w:val="000000"/>
-          <w:sz w:val="22"/>
-          <w:szCs w:val="22"/>
-        </w:rPr>
-        <w:t>Developed a CS/EE project for STEM students prioritizing rigor, accessibility, and engagement</w:t>
+          <w:b/>
+          <w:bCs/>
+          <w:color w:val="000000"/>
+          <w:sz w:val="22"/>
+          <w:szCs w:val="22"/>
+        </w:rPr>
+        <w:t xml:space="preserve">Developed </w:t>
+      </w:r>
+      <w:r>
+        <w:rPr>
+          <w:rFonts w:ascii="Arial" w:eastAsia="Arial" w:hAnsi="Arial" w:cs="Arial"/>
+          <w:b/>
+          <w:bCs/>
+          <w:color w:val="000000"/>
+          <w:sz w:val="22"/>
+          <w:szCs w:val="22"/>
+        </w:rPr>
+        <w:t>curriculum</w:t>
+      </w:r>
+      <w:r>
+        <w:rPr>
+          <w:rFonts w:ascii="Arial" w:eastAsia="Arial" w:hAnsi="Arial" w:cs="Arial"/>
+          <w:color w:val="000000"/>
+          <w:sz w:val="22"/>
+          <w:szCs w:val="22"/>
+        </w:rPr>
+        <w:t xml:space="preserve"> STEM students prioritizing rigor, accessibility, and engagement</w:t>
       </w:r>
     </w:p>
     <w:p>
@@ -691,6 +744,8 @@
       <w:r>
         <w:rPr>
           <w:rFonts w:ascii="Arial" w:eastAsia="Arial" w:hAnsi="Arial" w:cs="Arial"/>
+          <w:b/>
+          <w:bCs/>
           <w:color w:val="000000"/>
           <w:sz w:val="22"/>
           <w:szCs w:val="22"/>
@@ -700,11 +755,22 @@
       <w:r>
         <w:rPr>
           <w:rFonts w:ascii="Arial" w:eastAsia="Arial" w:hAnsi="Arial" w:cs="Arial"/>
-          <w:color w:val="000000"/>
-          <w:sz w:val="22"/>
-          <w:szCs w:val="22"/>
-        </w:rPr>
-        <w:t xml:space="preserve"> Coffee-Alarm prototype which notifies you when your drink is the perfect temperature</w:t>
+          <w:b/>
+          <w:bCs/>
+          <w:color w:val="000000"/>
+          <w:sz w:val="22"/>
+          <w:szCs w:val="22"/>
+        </w:rPr>
+        <w:t xml:space="preserve"> prototype</w:t>
+      </w:r>
+      <w:r>
+        <w:rPr>
+          <w:rFonts w:ascii="Arial" w:eastAsia="Arial" w:hAnsi="Arial" w:cs="Arial"/>
+          <w:color w:val="000000"/>
+          <w:sz w:val="22"/>
+          <w:szCs w:val="22"/>
+        </w:rPr>
+        <w:t xml:space="preserve"> which notifies you when your drink is the perfect temperature</w:t>
       </w:r>
     </w:p>
     <w:p>
@@ -724,11 +790,22 @@
       <w:r>
         <w:rPr>
           <w:rFonts w:ascii="Arial" w:eastAsia="Arial" w:hAnsi="Arial" w:cs="Arial"/>
-          <w:color w:val="000000"/>
-          <w:sz w:val="22"/>
-          <w:szCs w:val="22"/>
-        </w:rPr>
-        <w:t>Mentored students on coding and circuit design while guiding them through project implementation</w:t>
+          <w:b/>
+          <w:bCs/>
+          <w:color w:val="000000"/>
+          <w:sz w:val="22"/>
+          <w:szCs w:val="22"/>
+        </w:rPr>
+        <w:t>Mentored students</w:t>
+      </w:r>
+      <w:r>
+        <w:rPr>
+          <w:rFonts w:ascii="Arial" w:eastAsia="Arial" w:hAnsi="Arial" w:cs="Arial"/>
+          <w:color w:val="000000"/>
+          <w:sz w:val="22"/>
+          <w:szCs w:val="22"/>
+        </w:rPr>
+        <w:t xml:space="preserve"> on coding and circuit design while guiding them through project implementation</w:t>
       </w:r>
     </w:p>
     <w:p>
@@ -744,6 +821,7 @@
     <w:p>
       <w:pPr>
         <w:spacing w:line="360" w:lineRule="auto"/>
+        <w:jc w:val="center"/>
         <w:rPr>
           <w:rFonts w:ascii="Arial" w:eastAsia="Arial" w:hAnsi="Arial" w:cs="Arial"/>
           <w:b/>
@@ -1417,6 +1495,7 @@
     <w:p>
       <w:pPr>
         <w:spacing w:line="276" w:lineRule="auto"/>
+        <w:jc w:val="center"/>
         <w:rPr>
           <w:rFonts w:ascii="Arial" w:eastAsia="Arial" w:hAnsi="Arial" w:cs="Arial"/>
           <w:b/>
@@ -1432,15 +1511,6 @@
           <w:szCs w:val="28"/>
         </w:rPr>
         <w:t>Education</w:t>
-      </w:r>
-      <w:r>
-        <w:rPr>
-          <w:rFonts w:ascii="Arial" w:eastAsia="Arial" w:hAnsi="Arial" w:cs="Arial"/>
-          <w:b/>
-          <w:sz w:val="28"/>
-          <w:szCs w:val="28"/>
-        </w:rPr>
-        <w:t xml:space="preserve"> </w:t>
       </w:r>
     </w:p>
     <w:p>
@@ -1610,7 +1680,16 @@
                 <w:sz w:val="22"/>
                 <w:szCs w:val="22"/>
               </w:rPr>
-              <w:t xml:space="preserve">Java </w:t>
+              <w:t>Python</w:t>
+            </w:r>
+            <w:r>
+              <w:rPr>
+                <w:rFonts w:ascii="Arial" w:eastAsia="Arial" w:hAnsi="Arial" w:cs="Arial"/>
+                <w:bCs/>
+                <w:sz w:val="22"/>
+                <w:szCs w:val="22"/>
+              </w:rPr>
+              <w:t xml:space="preserve"> </w:t>
             </w:r>
           </w:p>
           <w:p>
@@ -1660,7 +1739,7 @@
                 <w:sz w:val="22"/>
                 <w:szCs w:val="22"/>
               </w:rPr>
-              <w:t>SQL</w:t>
+              <w:t xml:space="preserve">Java </w:t>
             </w:r>
           </w:p>
           <w:p>
@@ -1685,8 +1764,24 @@
                 <w:sz w:val="22"/>
                 <w:szCs w:val="22"/>
               </w:rPr>
-              <w:t>Python</w:t>
+              <w:t>SQL</w:t>
             </w:r>
+          </w:p>
+          <w:p>
+            <w:pPr>
+              <w:pStyle w:val="ListParagraph"/>
+              <w:numPr>
+                <w:ilvl w:val="0"/>
+                <w:numId w:val="2"/>
+              </w:numPr>
+              <w:spacing w:line="360" w:lineRule="auto"/>
+              <w:rPr>
+                <w:rFonts w:ascii="Arial" w:eastAsia="Arial" w:hAnsi="Arial" w:cs="Arial"/>
+                <w:bCs/>
+                <w:sz w:val="22"/>
+                <w:szCs w:val="22"/>
+              </w:rPr>
+            </w:pPr>
           </w:p>
         </w:tc>
         <w:tc>
@@ -1711,6 +1806,7 @@
                 <w:sz w:val="28"/>
                 <w:szCs w:val="28"/>
               </w:rPr>
+              <w:lastRenderedPageBreak/>
               <w:t>Have Built Original</w:t>
             </w:r>
           </w:p>
@@ -2023,7 +2119,13 @@
       <w:rPr>
         <w:color w:val="000000"/>
       </w:rPr>
-      <w:t xml:space="preserve">fierywaters13@gmail.com                                                                                                                       </w:t>
+      <w:t>JacobWaters10@yahoo.com</w:t>
+    </w:r>
+    <w:r>
+      <w:rPr>
+        <w:color w:val="000000"/>
+      </w:rPr>
+      <w:t xml:space="preserve">                                                                                                                    </w:t>
     </w:r>
     <w:proofErr w:type="gramStart"/>
     <w:r>

</xml_diff>